<commit_message>
Prepared notes templates for readings
</commit_message>
<xml_diff>
--- a/Readings/Firestein_2014_The-pursuit-of-ignorance_v00.docx
+++ b/Readings/Firestein_2014_The-pursuit-of-ignorance_v00.docx
@@ -3,11 +3,58 @@
 <w:document xmlns:wpc="http://schemas.microsoft.com/office/word/2010/wordprocessingCanvas" xmlns:mc="http://schemas.openxmlformats.org/markup-compatibility/2006" xmlns:o="urn:schemas-microsoft-com:office:office" xmlns:r="http://schemas.openxmlformats.org/officeDocument/2006/relationships" xmlns:m="http://schemas.openxmlformats.org/officeDocument/2006/math" xmlns:v="urn:schemas-microsoft-com:vml" xmlns:wp14="http://schemas.microsoft.com/office/word/2010/wordprocessingDrawing" xmlns:wp="http://schemas.openxmlformats.org/drawingml/2006/wordprocessingDrawing" xmlns:w10="urn:schemas-microsoft-com:office:word" xmlns:w="http://schemas.openxmlformats.org/wordprocessingml/2006/main" xmlns:w14="http://schemas.microsoft.com/office/word/2010/wordml" xmlns:wpg="http://schemas.microsoft.com/office/word/2010/wordprocessingGroup" xmlns:wpi="http://schemas.microsoft.com/office/word/2010/wordprocessingInk" xmlns:wne="http://schemas.microsoft.com/office/word/2006/wordml" xmlns:wps="http://schemas.microsoft.com/office/word/2010/wordprocessingShape" mc:Ignorable="w14 wp14">
   <w:body>
     <w:p>
+      <w:pPr>
+        <w:rPr>
+          <w:u w:val="single"/>
+        </w:rPr>
+      </w:pPr>
+      <w:r>
+        <w:rPr>
+          <w:u w:val="single"/>
+        </w:rPr>
+        <w:t>Preview Questions</w:t>
+      </w:r>
+    </w:p>
+    <w:p>
+      <w:pPr>
+        <w:pStyle w:val="ListParagraph"/>
+        <w:numPr>
+          <w:ilvl w:val="0"/>
+          <w:numId w:val="1"/>
+        </w:numPr>
+      </w:pPr>
+      <w:r>
+        <w:t xml:space="preserve">What is </w:t>
+      </w:r>
+      <w:proofErr w:type="spellStart"/>
+      <w:r>
+        <w:t>Firestein’s</w:t>
+      </w:r>
+      <w:proofErr w:type="spellEnd"/>
+      <w:r>
+        <w:t xml:space="preserve"> view of science?</w:t>
+      </w:r>
+    </w:p>
+    <w:p/>
+    <w:p>
+      <w:pPr>
+        <w:rPr>
+          <w:u w:val="single"/>
+        </w:rPr>
+      </w:pPr>
+      <w:r>
+        <w:rPr>
+          <w:u w:val="single"/>
+        </w:rPr>
+        <w:t>Reading Summary</w:t>
+      </w:r>
+    </w:p>
+    <w:p>
       <w:bookmarkStart w:id="0" w:name="_GoBack"/>
       <w:bookmarkEnd w:id="0"/>
     </w:p>
     <w:sectPr>
-      <w:headerReference w:type="default" r:id="rId7"/>
+      <w:headerReference w:type="default" r:id="rId8"/>
       <w:pgSz w:w="12240" w:h="15840"/>
       <w:pgMar w:top="1440" w:right="1440" w:bottom="1440" w:left="1440" w:header="720" w:footer="720" w:gutter="0"/>
       <w:cols w:space="720"/>
@@ -178,6 +225,100 @@
     </w:pPr>
   </w:p>
 </w:hdr>
+</file>
+
+<file path=word/numbering.xml><?xml version="1.0" encoding="utf-8"?>
+<w:numbering xmlns:wpc="http://schemas.microsoft.com/office/word/2010/wordprocessingCanvas" xmlns:mc="http://schemas.openxmlformats.org/markup-compatibility/2006" xmlns:o="urn:schemas-microsoft-com:office:office" xmlns:r="http://schemas.openxmlformats.org/officeDocument/2006/relationships" xmlns:m="http://schemas.openxmlformats.org/officeDocument/2006/math" xmlns:v="urn:schemas-microsoft-com:vml" xmlns:wp14="http://schemas.microsoft.com/office/word/2010/wordprocessingDrawing" xmlns:wp="http://schemas.openxmlformats.org/drawingml/2006/wordprocessingDrawing" xmlns:w10="urn:schemas-microsoft-com:office:word" xmlns:w="http://schemas.openxmlformats.org/wordprocessingml/2006/main" xmlns:w14="http://schemas.microsoft.com/office/word/2010/wordml" xmlns:wpg="http://schemas.microsoft.com/office/word/2010/wordprocessingGroup" xmlns:wpi="http://schemas.microsoft.com/office/word/2010/wordprocessingInk" xmlns:wne="http://schemas.microsoft.com/office/word/2006/wordml" xmlns:wps="http://schemas.microsoft.com/office/word/2010/wordprocessingShape" mc:Ignorable="w14 wp14">
+  <w:abstractNum w:abstractNumId="0">
+    <w:nsid w:val="2DF70FBB"/>
+    <w:multiLevelType w:val="hybridMultilevel"/>
+    <w:tmpl w:val="5D74A118"/>
+    <w:lvl w:ilvl="0" w:tplc="0409000F">
+      <w:start w:val="1"/>
+      <w:numFmt w:val="decimal"/>
+      <w:lvlText w:val="%1."/>
+      <w:lvlJc w:val="left"/>
+      <w:pPr>
+        <w:ind w:left="720" w:hanging="360"/>
+      </w:pPr>
+    </w:lvl>
+    <w:lvl w:ilvl="1" w:tplc="04090019" w:tentative="1">
+      <w:start w:val="1"/>
+      <w:numFmt w:val="lowerLetter"/>
+      <w:lvlText w:val="%2."/>
+      <w:lvlJc w:val="left"/>
+      <w:pPr>
+        <w:ind w:left="1440" w:hanging="360"/>
+      </w:pPr>
+    </w:lvl>
+    <w:lvl w:ilvl="2" w:tplc="0409001B" w:tentative="1">
+      <w:start w:val="1"/>
+      <w:numFmt w:val="lowerRoman"/>
+      <w:lvlText w:val="%3."/>
+      <w:lvlJc w:val="right"/>
+      <w:pPr>
+        <w:ind w:left="2160" w:hanging="180"/>
+      </w:pPr>
+    </w:lvl>
+    <w:lvl w:ilvl="3" w:tplc="0409000F" w:tentative="1">
+      <w:start w:val="1"/>
+      <w:numFmt w:val="decimal"/>
+      <w:lvlText w:val="%4."/>
+      <w:lvlJc w:val="left"/>
+      <w:pPr>
+        <w:ind w:left="2880" w:hanging="360"/>
+      </w:pPr>
+    </w:lvl>
+    <w:lvl w:ilvl="4" w:tplc="04090019" w:tentative="1">
+      <w:start w:val="1"/>
+      <w:numFmt w:val="lowerLetter"/>
+      <w:lvlText w:val="%5."/>
+      <w:lvlJc w:val="left"/>
+      <w:pPr>
+        <w:ind w:left="3600" w:hanging="360"/>
+      </w:pPr>
+    </w:lvl>
+    <w:lvl w:ilvl="5" w:tplc="0409001B" w:tentative="1">
+      <w:start w:val="1"/>
+      <w:numFmt w:val="lowerRoman"/>
+      <w:lvlText w:val="%6."/>
+      <w:lvlJc w:val="right"/>
+      <w:pPr>
+        <w:ind w:left="4320" w:hanging="180"/>
+      </w:pPr>
+    </w:lvl>
+    <w:lvl w:ilvl="6" w:tplc="0409000F" w:tentative="1">
+      <w:start w:val="1"/>
+      <w:numFmt w:val="decimal"/>
+      <w:lvlText w:val="%7."/>
+      <w:lvlJc w:val="left"/>
+      <w:pPr>
+        <w:ind w:left="5040" w:hanging="360"/>
+      </w:pPr>
+    </w:lvl>
+    <w:lvl w:ilvl="7" w:tplc="04090019" w:tentative="1">
+      <w:start w:val="1"/>
+      <w:numFmt w:val="lowerLetter"/>
+      <w:lvlText w:val="%8."/>
+      <w:lvlJc w:val="left"/>
+      <w:pPr>
+        <w:ind w:left="5760" w:hanging="360"/>
+      </w:pPr>
+    </w:lvl>
+    <w:lvl w:ilvl="8" w:tplc="0409001B" w:tentative="1">
+      <w:start w:val="1"/>
+      <w:numFmt w:val="lowerRoman"/>
+      <w:lvlText w:val="%9."/>
+      <w:lvlJc w:val="right"/>
+      <w:pPr>
+        <w:ind w:left="6480" w:hanging="180"/>
+      </w:pPr>
+    </w:lvl>
+  </w:abstractNum>
+  <w:num w:numId="1">
+    <w:abstractNumId w:val="0"/>
+  </w:num>
+</w:numbering>
 </file>
 
 <file path=word/styles.xml><?xml version="1.0" encoding="utf-8"?>
@@ -405,6 +546,17 @@
     <w:uiPriority w:val="99"/>
     <w:rsid w:val="00A21BB4"/>
   </w:style>
+  <w:style w:type="paragraph" w:styleId="ListParagraph">
+    <w:name w:val="List Paragraph"/>
+    <w:basedOn w:val="Normal"/>
+    <w:uiPriority w:val="34"/>
+    <w:qFormat/>
+    <w:rsid w:val="007226F9"/>
+    <w:pPr>
+      <w:ind w:left="720"/>
+      <w:contextualSpacing/>
+    </w:pPr>
+  </w:style>
 </w:styles>
 </file>
 
@@ -632,6 +784,17 @@
     <w:link w:val="Footer"/>
     <w:uiPriority w:val="99"/>
     <w:rsid w:val="00A21BB4"/>
+  </w:style>
+  <w:style w:type="paragraph" w:styleId="ListParagraph">
+    <w:name w:val="List Paragraph"/>
+    <w:basedOn w:val="Normal"/>
+    <w:uiPriority w:val="34"/>
+    <w:qFormat/>
+    <w:rsid w:val="007226F9"/>
+    <w:pPr>
+      <w:ind w:left="720"/>
+      <w:contextualSpacing/>
+    </w:pPr>
   </w:style>
 </w:styles>
 </file>

</xml_diff>

<commit_message>
Notes on Firestein (2014)
</commit_message>
<xml_diff>
--- a/Readings/Firestein_2014_The-pursuit-of-ignorance_v00.docx
+++ b/Readings/Firestein_2014_The-pursuit-of-ignorance_v00.docx
@@ -4,6 +4,7 @@
   <w:body>
     <w:p>
       <w:pPr>
+        <w:spacing w:after="60"/>
         <w:rPr>
           <w:u w:val="single"/>
         </w:rPr>
@@ -22,6 +23,8 @@
           <w:ilvl w:val="0"/>
           <w:numId w:val="1"/>
         </w:numPr>
+        <w:spacing w:after="60"/>
+        <w:contextualSpacing w:val="0"/>
       </w:pPr>
       <w:r>
         <w:t xml:space="preserve">What is </w:t>
@@ -35,9 +38,28 @@
         <w:t xml:space="preserve"> view of science?</w:t>
       </w:r>
     </w:p>
-    <w:p/>
-    <w:p>
-      <w:pPr>
+    <w:p>
+      <w:pPr>
+        <w:pStyle w:val="ListParagraph"/>
+        <w:numPr>
+          <w:ilvl w:val="0"/>
+          <w:numId w:val="1"/>
+        </w:numPr>
+        <w:spacing w:after="60"/>
+        <w:contextualSpacing w:val="0"/>
+      </w:pPr>
+      <w:r>
+        <w:t>What does it mean to “pursue ignorance”?</w:t>
+      </w:r>
+    </w:p>
+    <w:p>
+      <w:pPr>
+        <w:spacing w:after="60"/>
+      </w:pPr>
+    </w:p>
+    <w:p>
+      <w:pPr>
+        <w:spacing w:after="60"/>
         <w:rPr>
           <w:u w:val="single"/>
         </w:rPr>
@@ -50,6 +72,416 @@
       </w:r>
     </w:p>
     <w:p>
+      <w:pPr>
+        <w:pStyle w:val="ListParagraph"/>
+        <w:numPr>
+          <w:ilvl w:val="0"/>
+          <w:numId w:val="2"/>
+        </w:numPr>
+        <w:spacing w:after="60"/>
+        <w:contextualSpacing w:val="0"/>
+      </w:pPr>
+      <w:r>
+        <w:t>Science works like trying to find a black cat in a dark room with the possibility that there’s no cat in the room at all (i.e., fumbling, bumbling, and stumbling).</w:t>
+      </w:r>
+    </w:p>
+    <w:p>
+      <w:pPr>
+        <w:pStyle w:val="ListParagraph"/>
+        <w:numPr>
+          <w:ilvl w:val="0"/>
+          <w:numId w:val="2"/>
+        </w:numPr>
+        <w:spacing w:after="60"/>
+        <w:contextualSpacing w:val="0"/>
+      </w:pPr>
+      <w:r>
+        <w:t>People generally think of science</w:t>
+      </w:r>
+      <w:r>
+        <w:t xml:space="preserve"> as a well-ordered process (i.e., rule-based scientific method).</w:t>
+      </w:r>
+    </w:p>
+    <w:p>
+      <w:pPr>
+        <w:pStyle w:val="ListParagraph"/>
+        <w:numPr>
+          <w:ilvl w:val="0"/>
+          <w:numId w:val="2"/>
+        </w:numPr>
+        <w:spacing w:after="60"/>
+        <w:contextualSpacing w:val="0"/>
+      </w:pPr>
+      <w:r>
+        <w:t>Science is more than just collecting data and facts and documenting them.</w:t>
+      </w:r>
+    </w:p>
+    <w:p>
+      <w:pPr>
+        <w:pStyle w:val="ListParagraph"/>
+        <w:numPr>
+          <w:ilvl w:val="0"/>
+          <w:numId w:val="2"/>
+        </w:numPr>
+        <w:spacing w:after="60"/>
+        <w:contextualSpacing w:val="0"/>
+      </w:pPr>
+      <w:r>
+        <w:t>Scientific discourse is analogous to a group of colleagues talking over a few beers; it focuses on what is NOT known rathe</w:t>
+      </w:r>
+      <w:r>
+        <w:t>r than what is known (i.e., the ignorance but not in the pejorative sense).</w:t>
+      </w:r>
+      <w:r>
+        <w:t xml:space="preserve"> </w:t>
+      </w:r>
+    </w:p>
+    <w:p>
+      <w:pPr>
+        <w:pStyle w:val="ListParagraph"/>
+        <w:numPr>
+          <w:ilvl w:val="1"/>
+          <w:numId w:val="2"/>
+        </w:numPr>
+        <w:spacing w:after="60"/>
+        <w:contextualSpacing w:val="0"/>
+      </w:pPr>
+      <w:r>
+        <w:t>Ignorance in the sense of gaps in knowledge.</w:t>
+      </w:r>
+    </w:p>
+    <w:p>
+      <w:pPr>
+        <w:pStyle w:val="ListParagraph"/>
+        <w:numPr>
+          <w:ilvl w:val="0"/>
+          <w:numId w:val="2"/>
+        </w:numPr>
+        <w:spacing w:after="60"/>
+        <w:contextualSpacing w:val="0"/>
+      </w:pPr>
+      <w:r>
+        <w:t>“</w:t>
+      </w:r>
+      <w:r>
+        <w:t>Thoroughly conscious ignorance is the prelude to every real advance in science</w:t>
+      </w:r>
+      <w:r>
+        <w:t>.” (James Clerk Maxwell)</w:t>
+      </w:r>
+    </w:p>
+    <w:p>
+      <w:pPr>
+        <w:pStyle w:val="ListParagraph"/>
+        <w:numPr>
+          <w:ilvl w:val="0"/>
+          <w:numId w:val="2"/>
+        </w:numPr>
+        <w:spacing w:after="60"/>
+        <w:contextualSpacing w:val="0"/>
+      </w:pPr>
+      <w:r>
+        <w:t>To deal with all of the facts that science accumulates, scientists employ a kind of controlled neglect.</w:t>
+      </w:r>
+    </w:p>
+    <w:p>
+      <w:pPr>
+        <w:pStyle w:val="ListParagraph"/>
+        <w:numPr>
+          <w:ilvl w:val="0"/>
+          <w:numId w:val="2"/>
+        </w:numPr>
+        <w:spacing w:after="60"/>
+        <w:contextualSpacing w:val="0"/>
+      </w:pPr>
+      <w:r>
+        <w:t>Knowing a lot of facts does NOT make you a scientist; that’s not the point.</w:t>
+      </w:r>
+    </w:p>
+    <w:p>
+      <w:pPr>
+        <w:pStyle w:val="ListParagraph"/>
+        <w:numPr>
+          <w:ilvl w:val="0"/>
+          <w:numId w:val="2"/>
+        </w:numPr>
+        <w:spacing w:after="60"/>
+        <w:contextualSpacing w:val="0"/>
+      </w:pPr>
+      <w:r>
+        <w:t>The purpose of knowing a lot of facts is to help you focus on the ignorance that’s relevant.</w:t>
+      </w:r>
+    </w:p>
+    <w:p>
+      <w:pPr>
+        <w:pStyle w:val="ListParagraph"/>
+        <w:numPr>
+          <w:ilvl w:val="0"/>
+          <w:numId w:val="2"/>
+        </w:numPr>
+        <w:spacing w:after="60"/>
+        <w:contextualSpacing w:val="0"/>
+      </w:pPr>
+      <w:r>
+        <w:t>Most models of science are all based on a large body of facts that can be gathered completely</w:t>
+      </w:r>
+      <w:r>
+        <w:t xml:space="preserve"> (ignorance -&gt; facts -&gt; knowledge)</w:t>
+      </w:r>
+      <w:r>
+        <w:t>.</w:t>
+      </w:r>
+    </w:p>
+    <w:p>
+      <w:pPr>
+        <w:pStyle w:val="ListParagraph"/>
+        <w:numPr>
+          <w:ilvl w:val="1"/>
+          <w:numId w:val="2"/>
+        </w:numPr>
+        <w:spacing w:after="60"/>
+        <w:contextualSpacing w:val="0"/>
+      </w:pPr>
+      <w:r>
+        <w:t>Jigsaw puzzle that reveals some grand scheme.</w:t>
+      </w:r>
+    </w:p>
+    <w:p>
+      <w:pPr>
+        <w:pStyle w:val="ListParagraph"/>
+        <w:numPr>
+          <w:ilvl w:val="1"/>
+          <w:numId w:val="2"/>
+        </w:numPr>
+        <w:spacing w:after="60"/>
+        <w:contextualSpacing w:val="0"/>
+      </w:pPr>
+      <w:r>
+        <w:t>Peeling back an onion.</w:t>
+      </w:r>
+    </w:p>
+    <w:p>
+      <w:pPr>
+        <w:pStyle w:val="ListParagraph"/>
+        <w:numPr>
+          <w:ilvl w:val="1"/>
+          <w:numId w:val="2"/>
+        </w:numPr>
+        <w:spacing w:after="60"/>
+        <w:contextualSpacing w:val="0"/>
+      </w:pPr>
+      <w:r>
+        <w:t>The iceberg analogy.</w:t>
+      </w:r>
+    </w:p>
+    <w:p>
+      <w:pPr>
+        <w:pStyle w:val="ListParagraph"/>
+        <w:numPr>
+          <w:ilvl w:val="0"/>
+          <w:numId w:val="2"/>
+        </w:numPr>
+        <w:spacing w:after="60"/>
+        <w:contextualSpacing w:val="0"/>
+      </w:pPr>
+      <w:r>
+        <w:t>Alternative models of science</w:t>
+      </w:r>
+    </w:p>
+    <w:p>
+      <w:pPr>
+        <w:pStyle w:val="ListParagraph"/>
+        <w:numPr>
+          <w:ilvl w:val="1"/>
+          <w:numId w:val="2"/>
+        </w:numPr>
+        <w:spacing w:after="60"/>
+        <w:contextualSpacing w:val="0"/>
+      </w:pPr>
+      <w:r>
+        <w:t>A</w:t>
+      </w:r>
+      <w:r>
+        <w:t xml:space="preserve"> magic well</w:t>
+      </w:r>
+      <w:r>
+        <w:t xml:space="preserve"> in which no matter how many buckets you take out, there’s always another bucket of water to be had.</w:t>
+      </w:r>
+    </w:p>
+    <w:p>
+      <w:pPr>
+        <w:pStyle w:val="ListParagraph"/>
+        <w:numPr>
+          <w:ilvl w:val="1"/>
+          <w:numId w:val="2"/>
+        </w:numPr>
+        <w:spacing w:after="60"/>
+        <w:contextualSpacing w:val="0"/>
+      </w:pPr>
+      <w:r>
+        <w:t>Ripples on ponds that are ever expanding.</w:t>
+      </w:r>
+    </w:p>
+    <w:p>
+      <w:pPr>
+        <w:pStyle w:val="ListParagraph"/>
+        <w:numPr>
+          <w:ilvl w:val="0"/>
+          <w:numId w:val="2"/>
+        </w:numPr>
+        <w:spacing w:after="60"/>
+        <w:contextualSpacing w:val="0"/>
+      </w:pPr>
+      <w:r>
+        <w:t>“</w:t>
+      </w:r>
+      <w:r>
+        <w:t>Science is always wrong. It never solves a problem without creating 10 more.</w:t>
+      </w:r>
+      <w:r>
+        <w:t>” (George Bernard Shaw)</w:t>
+      </w:r>
+    </w:p>
+    <w:p>
+      <w:pPr>
+        <w:pStyle w:val="ListParagraph"/>
+        <w:numPr>
+          <w:ilvl w:val="1"/>
+          <w:numId w:val="2"/>
+        </w:numPr>
+        <w:spacing w:after="60"/>
+        <w:contextualSpacing w:val="0"/>
+      </w:pPr>
+      <w:r>
+        <w:t>Question propagation</w:t>
+      </w:r>
+    </w:p>
+    <w:p>
+      <w:pPr>
+        <w:pStyle w:val="ListParagraph"/>
+        <w:numPr>
+          <w:ilvl w:val="1"/>
+          <w:numId w:val="2"/>
+        </w:numPr>
+        <w:spacing w:after="60"/>
+        <w:contextualSpacing w:val="0"/>
+      </w:pPr>
+      <w:r>
+        <w:t xml:space="preserve">Knowledge -&gt; facts -&gt; ignorance </w:t>
+      </w:r>
+    </w:p>
+    <w:p>
+      <w:pPr>
+        <w:pStyle w:val="ListParagraph"/>
+        <w:numPr>
+          <w:ilvl w:val="0"/>
+          <w:numId w:val="2"/>
+        </w:numPr>
+        <w:spacing w:after="60"/>
+        <w:contextualSpacing w:val="0"/>
+      </w:pPr>
+      <w:r>
+        <w:t>Negative relationship between what you know and how much you know about it (e.g., Bachelors versus Ph.D.)</w:t>
+      </w:r>
+    </w:p>
+    <w:p>
+      <w:pPr>
+        <w:pStyle w:val="ListParagraph"/>
+        <w:numPr>
+          <w:ilvl w:val="1"/>
+          <w:numId w:val="2"/>
+        </w:numPr>
+        <w:spacing w:after="60"/>
+        <w:contextualSpacing w:val="0"/>
+      </w:pPr>
+      <w:r>
+        <w:t xml:space="preserve">Instead frame as negative relationship between what you know and </w:t>
+      </w:r>
+      <w:r>
+        <w:t xml:space="preserve">what </w:t>
+      </w:r>
+      <w:r>
+        <w:t>you can ask about it.</w:t>
+      </w:r>
+    </w:p>
+    <w:p>
+      <w:pPr>
+        <w:pStyle w:val="ListParagraph"/>
+        <w:numPr>
+          <w:ilvl w:val="0"/>
+          <w:numId w:val="2"/>
+        </w:numPr>
+        <w:spacing w:after="60"/>
+        <w:contextualSpacing w:val="0"/>
+      </w:pPr>
+      <w:r>
+        <w:t>Education can no longer just be about delivering facts given that you can very quickly find just about any fact from Google or Wikipedia.</w:t>
+      </w:r>
+    </w:p>
+    <w:p>
+      <w:pPr>
+        <w:pStyle w:val="ListParagraph"/>
+        <w:numPr>
+          <w:ilvl w:val="1"/>
+          <w:numId w:val="2"/>
+        </w:numPr>
+        <w:spacing w:after="60"/>
+        <w:contextualSpacing w:val="0"/>
+      </w:pPr>
+      <w:r>
+        <w:t>The business model for universities and secondary schools will be forced to change.</w:t>
+      </w:r>
+    </w:p>
+    <w:p>
+      <w:pPr>
+        <w:pStyle w:val="ListParagraph"/>
+        <w:numPr>
+          <w:ilvl w:val="1"/>
+          <w:numId w:val="2"/>
+        </w:numPr>
+        <w:spacing w:after="60"/>
+        <w:contextualSpacing w:val="0"/>
+      </w:pPr>
+      <w:r>
+        <w:lastRenderedPageBreak/>
+        <w:t>Current education system is very efficient at dampening students’ interest in science.</w:t>
+      </w:r>
+    </w:p>
+    <w:p>
+      <w:pPr>
+        <w:pStyle w:val="ListParagraph"/>
+        <w:numPr>
+          <w:ilvl w:val="1"/>
+          <w:numId w:val="2"/>
+        </w:numPr>
+        <w:spacing w:after="60"/>
+        <w:contextualSpacing w:val="0"/>
+      </w:pPr>
+      <w:r>
+        <w:t>You get what you screen for; current educational testing is more about screening and less about evaluating.</w:t>
+      </w:r>
+    </w:p>
+    <w:p>
+      <w:pPr>
+        <w:pStyle w:val="ListParagraph"/>
+        <w:numPr>
+          <w:ilvl w:val="1"/>
+          <w:numId w:val="2"/>
+        </w:numPr>
+        <w:spacing w:after="60"/>
+        <w:contextualSpacing w:val="0"/>
+      </w:pPr>
+      <w:r>
+        <w:t>New approach to testing</w:t>
+      </w:r>
+      <w:r>
+        <w:t>: “Here’s the answer. What’s the next question?”</w:t>
+      </w:r>
+    </w:p>
+    <w:p>
+      <w:pPr>
+        <w:spacing w:after="60"/>
+      </w:pPr>
       <w:bookmarkStart w:id="0" w:name="_GoBack"/>
       <w:bookmarkEnd w:id="0"/>
     </w:p>
@@ -176,7 +608,7 @@
         <w:b/>
         <w:noProof/>
       </w:rPr>
-      <w:t>1</w:t>
+      <w:t>2</w:t>
     </w:r>
     <w:r>
       <w:rPr>
@@ -210,7 +642,7 @@
         <w:b/>
         <w:noProof/>
       </w:rPr>
-      <w:t>1</w:t>
+      <w:t>2</w:t>
     </w:r>
     <w:r>
       <w:rPr>
@@ -315,8 +747,124 @@
       </w:pPr>
     </w:lvl>
   </w:abstractNum>
+  <w:abstractNum w:abstractNumId="1">
+    <w:nsid w:val="65B81FB9"/>
+    <w:multiLevelType w:val="hybridMultilevel"/>
+    <w:tmpl w:val="42AE9CC0"/>
+    <w:lvl w:ilvl="0" w:tplc="04090001">
+      <w:start w:val="1"/>
+      <w:numFmt w:val="bullet"/>
+      <w:lvlText w:val=""/>
+      <w:lvlJc w:val="left"/>
+      <w:pPr>
+        <w:ind w:left="720" w:hanging="360"/>
+      </w:pPr>
+      <w:rPr>
+        <w:rFonts w:ascii="Symbol" w:hAnsi="Symbol" w:hint="default"/>
+      </w:rPr>
+    </w:lvl>
+    <w:lvl w:ilvl="1" w:tplc="04090003">
+      <w:start w:val="1"/>
+      <w:numFmt w:val="bullet"/>
+      <w:lvlText w:val="o"/>
+      <w:lvlJc w:val="left"/>
+      <w:pPr>
+        <w:ind w:left="1440" w:hanging="360"/>
+      </w:pPr>
+      <w:rPr>
+        <w:rFonts w:ascii="Courier New" w:hAnsi="Courier New" w:cs="Courier New" w:hint="default"/>
+      </w:rPr>
+    </w:lvl>
+    <w:lvl w:ilvl="2" w:tplc="04090005" w:tentative="1">
+      <w:start w:val="1"/>
+      <w:numFmt w:val="bullet"/>
+      <w:lvlText w:val=""/>
+      <w:lvlJc w:val="left"/>
+      <w:pPr>
+        <w:ind w:left="2160" w:hanging="360"/>
+      </w:pPr>
+      <w:rPr>
+        <w:rFonts w:ascii="Wingdings" w:hAnsi="Wingdings" w:hint="default"/>
+      </w:rPr>
+    </w:lvl>
+    <w:lvl w:ilvl="3" w:tplc="04090001" w:tentative="1">
+      <w:start w:val="1"/>
+      <w:numFmt w:val="bullet"/>
+      <w:lvlText w:val=""/>
+      <w:lvlJc w:val="left"/>
+      <w:pPr>
+        <w:ind w:left="2880" w:hanging="360"/>
+      </w:pPr>
+      <w:rPr>
+        <w:rFonts w:ascii="Symbol" w:hAnsi="Symbol" w:hint="default"/>
+      </w:rPr>
+    </w:lvl>
+    <w:lvl w:ilvl="4" w:tplc="04090003" w:tentative="1">
+      <w:start w:val="1"/>
+      <w:numFmt w:val="bullet"/>
+      <w:lvlText w:val="o"/>
+      <w:lvlJc w:val="left"/>
+      <w:pPr>
+        <w:ind w:left="3600" w:hanging="360"/>
+      </w:pPr>
+      <w:rPr>
+        <w:rFonts w:ascii="Courier New" w:hAnsi="Courier New" w:cs="Courier New" w:hint="default"/>
+      </w:rPr>
+    </w:lvl>
+    <w:lvl w:ilvl="5" w:tplc="04090005" w:tentative="1">
+      <w:start w:val="1"/>
+      <w:numFmt w:val="bullet"/>
+      <w:lvlText w:val=""/>
+      <w:lvlJc w:val="left"/>
+      <w:pPr>
+        <w:ind w:left="4320" w:hanging="360"/>
+      </w:pPr>
+      <w:rPr>
+        <w:rFonts w:ascii="Wingdings" w:hAnsi="Wingdings" w:hint="default"/>
+      </w:rPr>
+    </w:lvl>
+    <w:lvl w:ilvl="6" w:tplc="04090001" w:tentative="1">
+      <w:start w:val="1"/>
+      <w:numFmt w:val="bullet"/>
+      <w:lvlText w:val=""/>
+      <w:lvlJc w:val="left"/>
+      <w:pPr>
+        <w:ind w:left="5040" w:hanging="360"/>
+      </w:pPr>
+      <w:rPr>
+        <w:rFonts w:ascii="Symbol" w:hAnsi="Symbol" w:hint="default"/>
+      </w:rPr>
+    </w:lvl>
+    <w:lvl w:ilvl="7" w:tplc="04090003" w:tentative="1">
+      <w:start w:val="1"/>
+      <w:numFmt w:val="bullet"/>
+      <w:lvlText w:val="o"/>
+      <w:lvlJc w:val="left"/>
+      <w:pPr>
+        <w:ind w:left="5760" w:hanging="360"/>
+      </w:pPr>
+      <w:rPr>
+        <w:rFonts w:ascii="Courier New" w:hAnsi="Courier New" w:cs="Courier New" w:hint="default"/>
+      </w:rPr>
+    </w:lvl>
+    <w:lvl w:ilvl="8" w:tplc="04090005" w:tentative="1">
+      <w:start w:val="1"/>
+      <w:numFmt w:val="bullet"/>
+      <w:lvlText w:val=""/>
+      <w:lvlJc w:val="left"/>
+      <w:pPr>
+        <w:ind w:left="6480" w:hanging="360"/>
+      </w:pPr>
+      <w:rPr>
+        <w:rFonts w:ascii="Wingdings" w:hAnsi="Wingdings" w:hint="default"/>
+      </w:rPr>
+    </w:lvl>
+  </w:abstractNum>
   <w:num w:numId="1">
     <w:abstractNumId w:val="0"/>
+  </w:num>
+  <w:num w:numId="2">
+    <w:abstractNumId w:val="1"/>
   </w:num>
 </w:numbering>
 </file>

</xml_diff>